<commit_message>
feat: new error handler with changing email.
in case the email is already in use, unfortunately Firebase auth verifyBeforeUpdateEmail(newEmail) does not throw an exception when newEmail is an existing email in the system.
</commit_message>
<xml_diff>
--- a/Bug.docx
+++ b/Bug.docx
@@ -14,21 +14,7 @@
           <w:b/>
           <w:bCs/>
         </w:rPr>
-        <w:t xml:space="preserve">Bug: </w:t>
-      </w:r>
-      <w:r>
-        <w:rPr>
-          <w:b/>
-          <w:bCs/>
-        </w:rPr>
-        <w:t xml:space="preserve">Duplicate class </w:t>
-      </w:r>
-      <w:r>
-        <w:rPr>
-          <w:b/>
-          <w:bCs/>
-        </w:rPr>
-        <w:t xml:space="preserve">Kotlin </w:t>
+        <w:t xml:space="preserve">Bug: Duplicate class Kotlin </w:t>
       </w:r>
     </w:p>
     <w:p>
@@ -66,6 +52,50 @@
     <w:p>
       <w:r>
         <w:t>…</w:t>
+      </w:r>
+    </w:p>
+    <w:p/>
+    <w:p/>
+    <w:p>
+      <w:r>
+        <w:t>Problem</w:t>
+      </w:r>
+    </w:p>
+    <w:p>
+      <w:r>
+        <w:t>16/08/2024</w:t>
+      </w:r>
+    </w:p>
+    <w:p>
+      <w:r>
+        <w:t xml:space="preserve">Firebase auth </w:t>
+      </w:r>
+      <w:proofErr w:type="spellStart"/>
+      <w:r>
+        <w:t>verifyBeforeUpdateEmail</w:t>
+      </w:r>
+      <w:proofErr w:type="spellEnd"/>
+      <w:r>
+        <w:t>(</w:t>
+      </w:r>
+      <w:proofErr w:type="spellStart"/>
+      <w:r>
+        <w:t>newEmail</w:t>
+      </w:r>
+      <w:proofErr w:type="spellEnd"/>
+      <w:r>
+        <w:t>)</w:t>
+      </w:r>
+      <w:r>
+        <w:t xml:space="preserve"> does not throw an exception when </w:t>
+      </w:r>
+      <w:proofErr w:type="spellStart"/>
+      <w:r>
+        <w:t>newEmail</w:t>
+      </w:r>
+      <w:proofErr w:type="spellEnd"/>
+      <w:r>
+        <w:t xml:space="preserve"> is an existing email in the system. </w:t>
       </w:r>
     </w:p>
     <w:p/>

</xml_diff>